<commit_message>
fixed issue with myevents page
</commit_message>
<xml_diff>
--- a/Group project testing.docx
+++ b/Group project testing.docx
@@ -142,20 +142,20 @@
           <w:numId w:val="1"/>
         </w:numPr>
       </w:pPr>
-      <w:proofErr w:type="spellStart"/>
-      <w:r>
-        <w:t>Dehli</w:t>
-      </w:r>
-      <w:proofErr w:type="spellEnd"/>
-    </w:p>
-    <w:p>
-      <w:pPr>
-        <w:pStyle w:val="ListParagraph"/>
-        <w:numPr>
-          <w:ilvl w:val="0"/>
-          <w:numId w:val="1"/>
-        </w:numPr>
-      </w:pPr>
+      <w:r>
+        <w:t>Delhi</w:t>
+      </w:r>
+    </w:p>
+    <w:p>
+      <w:pPr>
+        <w:pStyle w:val="ListParagraph"/>
+        <w:numPr>
+          <w:ilvl w:val="0"/>
+          <w:numId w:val="1"/>
+        </w:numPr>
+      </w:pPr>
+      <w:bookmarkStart w:id="0" w:name="_GoBack"/>
+      <w:bookmarkEnd w:id="0"/>
       <w:r>
         <w:t>Indonesia</w:t>
       </w:r>
@@ -582,8 +582,6 @@
           <w:numId w:val="3"/>
         </w:numPr>
       </w:pPr>
-      <w:bookmarkStart w:id="0" w:name="_GoBack"/>
-      <w:bookmarkEnd w:id="0"/>
       <w:r>
         <w:t xml:space="preserve"> Overall Test Result: Has this test been successful or has the test failed?</w:t>
       </w:r>
@@ -1138,6 +1136,7 @@
     <w:lsdException w:name="HTML Sample" w:semiHidden="1" w:unhideWhenUsed="1"/>
     <w:lsdException w:name="HTML Typewriter" w:semiHidden="1" w:unhideWhenUsed="1"/>
     <w:lsdException w:name="HTML Variable" w:semiHidden="1" w:unhideWhenUsed="1"/>
+    <w:lsdException w:name="Normal Table" w:semiHidden="1" w:unhideWhenUsed="1"/>
     <w:lsdException w:name="annotation subject" w:semiHidden="1" w:unhideWhenUsed="1"/>
     <w:lsdException w:name="No List" w:semiHidden="1" w:unhideWhenUsed="1"/>
     <w:lsdException w:name="Outline List 1" w:semiHidden="1" w:unhideWhenUsed="1"/>
@@ -1184,8 +1183,10 @@
     <w:lsdException w:name="Table Subtle 2" w:semiHidden="1" w:unhideWhenUsed="1"/>
     <w:lsdException w:name="Table Web 1" w:semiHidden="1" w:unhideWhenUsed="1"/>
     <w:lsdException w:name="Table Web 2" w:semiHidden="1" w:unhideWhenUsed="1"/>
+    <w:lsdException w:name="Table Web 3" w:semiHidden="1" w:unhideWhenUsed="1"/>
     <w:lsdException w:name="Balloon Text" w:semiHidden="1" w:unhideWhenUsed="1"/>
     <w:lsdException w:name="Table Grid" w:uiPriority="39"/>
+    <w:lsdException w:name="Table Theme" w:semiHidden="1" w:unhideWhenUsed="1"/>
     <w:lsdException w:name="Placeholder Text" w:semiHidden="1"/>
     <w:lsdException w:name="No Spacing" w:uiPriority="1" w:qFormat="1"/>
     <w:lsdException w:name="Light Shading" w:uiPriority="60"/>

</xml_diff>